<commit_message>
WIP. sleep well :D
</commit_message>
<xml_diff>
--- a/Bush_Sniper_V1.0/Bush_Sniper_V1.0_Devlog.docx
+++ b/Bush_Sniper_V1.0/Bush_Sniper_V1.0_Devlog.docx
@@ -478,19 +478,36 @@
           <w:numId w:val="1"/>
         </w:numPr>
         <w:rPr>
+          <w:lang w:val="de-CH"/>
+        </w:rPr>
+      </w:pPr>
+      <w:r>
+        <w:rPr>
           <w:highlight w:val="green"/>
           <w:lang w:val="de-CH"/>
         </w:rPr>
-      </w:pPr>
+        <w:t>If you can’t add a Script, make sure the ClassName and ScriptName are the same.</w:t>
+      </w:r>
+    </w:p>
+    <w:p>
+      <w:pPr>
+        <w:pStyle w:val="Listenabsatz"/>
+        <w:numPr>
+          <w:ilvl w:val="1"/>
+          <w:numId w:val="1"/>
+        </w:numPr>
+        <w:rPr>
+          <w:lang w:val="de-CH"/>
+        </w:rPr>
+      </w:pPr>
+      <w:r>
+        <w:rPr>
+          <w:lang w:val="de-CH"/>
+        </w:rPr>
+        <w:t>Added CameraController, which is responsible for synchronizing the players and cameras x and y position</w:t>
+      </w:r>
       <w:bookmarkStart w:id="0" w:name="_GoBack"/>
       <w:bookmarkEnd w:id="0"/>
-      <w:r>
-        <w:rPr>
-          <w:highlight w:val="green"/>
-          <w:lang w:val="de-CH"/>
-        </w:rPr>
-        <w:t>If you can’t add a Script, make sure the ClassName and ScriptName are the same.</w:t>
-      </w:r>
     </w:p>
     <w:p>
       <w:pPr>

</xml_diff>

<commit_message>
added Networkmanager for Multiplayer, added Spawnpoints
</commit_message>
<xml_diff>
--- a/Bush_Sniper_V1.0/Bush_Sniper_V1.0_Devlog.docx
+++ b/Bush_Sniper_V1.0/Bush_Sniper_V1.0_Devlog.docx
@@ -327,13 +327,7 @@
         <w:rPr>
           <w:lang w:val="de-CH"/>
         </w:rPr>
-        <w:t xml:space="preserve"> </w:t>
-      </w:r>
-      <w:r>
-        <w:rPr>
-          <w:lang w:val="de-CH"/>
-        </w:rPr>
-        <w:t xml:space="preserve">handles all of the input and stuff like are we jumping? what way should we be looking? </w:t>
+        <w:t xml:space="preserve"> handles all of the input and stuff like are we jumping? what way should we be looking? </w:t>
       </w:r>
     </w:p>
     <w:p>
@@ -556,94 +550,188 @@
         </w:rPr>
         <w:t>12:45</w:t>
       </w:r>
+    </w:p>
+    <w:p>
+      <w:pPr>
+        <w:pStyle w:val="Listenabsatz"/>
+        <w:numPr>
+          <w:ilvl w:val="0"/>
+          <w:numId w:val="1"/>
+        </w:numPr>
+        <w:rPr>
+          <w:lang w:val="de-CH"/>
+        </w:rPr>
+      </w:pPr>
+      <w:r>
+        <w:rPr>
+          <w:lang w:val="de-CH"/>
+        </w:rPr>
+        <w:t xml:space="preserve">finished gun rotation, had to calculate an angle with Atan :) </w:t>
+      </w:r>
+    </w:p>
+    <w:p>
+      <w:pPr>
+        <w:pStyle w:val="Listenabsatz"/>
+        <w:numPr>
+          <w:ilvl w:val="0"/>
+          <w:numId w:val="1"/>
+        </w:numPr>
+        <w:rPr>
+          <w:lang w:val="de-CH"/>
+        </w:rPr>
+      </w:pPr>
+      <w:r>
+        <w:rPr>
+          <w:lang w:val="de-CH"/>
+        </w:rPr>
+        <w:t xml:space="preserve">changed Movement from playerAxis-driven to AWSD </w:t>
+      </w:r>
+    </w:p>
+    <w:p>
+      <w:pPr>
+        <w:pStyle w:val="Listenabsatz"/>
+        <w:numPr>
+          <w:ilvl w:val="0"/>
+          <w:numId w:val="1"/>
+        </w:numPr>
+        <w:rPr>
+          <w:lang w:val="de-CH"/>
+        </w:rPr>
+      </w:pPr>
+      <w:r>
+        <w:rPr>
+          <w:lang w:val="de-CH"/>
+        </w:rPr>
+        <w:t>Code cleanup</w:t>
+      </w:r>
+    </w:p>
+    <w:p>
+      <w:pPr>
+        <w:pStyle w:val="Listenabsatz"/>
+        <w:numPr>
+          <w:ilvl w:val="0"/>
+          <w:numId w:val="1"/>
+        </w:numPr>
+        <w:rPr>
+          <w:lang w:val="de-CH"/>
+        </w:rPr>
+      </w:pPr>
+      <w:r>
+        <w:rPr>
+          <w:lang w:val="de-CH"/>
+        </w:rPr>
+        <w:t>Testing: Movement and rotations are very very smooth, even if we don’t build the game.</w:t>
+      </w:r>
+      <w:r>
+        <w:rPr>
+          <w:lang w:val="de-CH"/>
+        </w:rPr>
+        <w:t xml:space="preserve"> </w:t>
+      </w:r>
+      <w:r>
+        <w:rPr>
+          <w:lang w:val="de-CH"/>
+        </w:rPr>
+        <w:br/>
+      </w:r>
+    </w:p>
+    <w:p>
+      <w:pPr>
+        <w:rPr>
+          <w:lang w:val="de-CH"/>
+        </w:rPr>
+      </w:pPr>
+      <w:r>
+        <w:rPr>
+          <w:lang w:val="de-CH"/>
+        </w:rPr>
+        <w:br w:type="page"/>
+      </w:r>
+      <w:r>
+        <w:rPr>
+          <w:lang w:val="de-CH"/>
+        </w:rPr>
+        <w:lastRenderedPageBreak/>
+        <w:t xml:space="preserve">18. Aug: </w:t>
+      </w:r>
+      <w:r>
+        <w:rPr>
+          <w:lang w:val="de-CH"/>
+        </w:rPr>
+        <w:t>23:00-</w:t>
+      </w:r>
+    </w:p>
+    <w:p>
+      <w:pPr>
+        <w:rPr>
+          <w:lang w:val="de-CH"/>
+        </w:rPr>
+      </w:pPr>
+      <w:r>
+        <w:rPr>
+          <w:lang w:val="de-CH"/>
+        </w:rPr>
+        <w:t>- Added NetworkManagager and SpawnPoints for Multiplayer</w:t>
+      </w:r>
+    </w:p>
+    <w:p>
+      <w:pPr>
+        <w:rPr>
+          <w:lang w:val="de-CH"/>
+        </w:rPr>
+      </w:pPr>
+      <w:r>
+        <w:rPr>
+          <w:lang w:val="de-CH"/>
+        </w:rPr>
+        <w:t>- Fixed Camera Bug</w:t>
+      </w:r>
+      <w:r>
+        <w:rPr>
+          <w:lang w:val="de-CH"/>
+        </w:rPr>
+        <w:t>:</w:t>
+      </w:r>
       <w:bookmarkStart w:id="0" w:name="_GoBack"/>
       <w:bookmarkEnd w:id="0"/>
-    </w:p>
-    <w:p>
-      <w:pPr>
-        <w:pStyle w:val="Listenabsatz"/>
-        <w:numPr>
-          <w:ilvl w:val="0"/>
-          <w:numId w:val="1"/>
-        </w:numPr>
-        <w:rPr>
-          <w:lang w:val="de-CH"/>
-        </w:rPr>
-      </w:pPr>
-      <w:r>
-        <w:rPr>
-          <w:lang w:val="de-CH"/>
-        </w:rPr>
-        <w:t xml:space="preserve">finished gun rotation, had to calculate an angle with Atan :) </w:t>
-      </w:r>
-    </w:p>
-    <w:p>
-      <w:pPr>
-        <w:pStyle w:val="Listenabsatz"/>
-        <w:numPr>
-          <w:ilvl w:val="0"/>
-          <w:numId w:val="1"/>
-        </w:numPr>
-        <w:rPr>
-          <w:lang w:val="de-CH"/>
-        </w:rPr>
-      </w:pPr>
-      <w:r>
-        <w:rPr>
-          <w:lang w:val="de-CH"/>
-        </w:rPr>
-        <w:t xml:space="preserve">changed Movement from playerAxis-driven to AWSD </w:t>
-      </w:r>
-    </w:p>
-    <w:p>
-      <w:pPr>
-        <w:pStyle w:val="Listenabsatz"/>
-        <w:numPr>
-          <w:ilvl w:val="0"/>
-          <w:numId w:val="1"/>
-        </w:numPr>
-        <w:rPr>
-          <w:lang w:val="de-CH"/>
-        </w:rPr>
-      </w:pPr>
-      <w:r>
-        <w:rPr>
-          <w:lang w:val="de-CH"/>
-        </w:rPr>
-        <w:t>Code cleanup</w:t>
-      </w:r>
-    </w:p>
-    <w:p>
-      <w:pPr>
-        <w:pStyle w:val="Listenabsatz"/>
-        <w:numPr>
-          <w:ilvl w:val="0"/>
-          <w:numId w:val="1"/>
-        </w:numPr>
-        <w:rPr>
-          <w:lang w:val="de-CH"/>
-        </w:rPr>
-      </w:pPr>
-      <w:r>
-        <w:rPr>
-          <w:lang w:val="de-CH"/>
-        </w:rPr>
-        <w:t>Testing: Movement and rotations are very very smooth, even if we don’t build the game.</w:t>
-      </w:r>
-    </w:p>
-    <w:p>
-      <w:pPr>
-        <w:rPr>
-          <w:lang w:val="de-CH"/>
-        </w:rPr>
-      </w:pPr>
-    </w:p>
-    <w:p>
-      <w:pPr>
-        <w:rPr>
-          <w:lang w:val="de-CH"/>
-        </w:rPr>
-      </w:pPr>
+      <w:r>
+        <w:rPr>
+          <w:lang w:val="de-CH"/>
+        </w:rPr>
+        <w:t xml:space="preserve"> With the NetworkManager we don’t have a player when you start the game, but the Camera needed a PlayerObject. To solve the bug i give the camera it’s playerObject with a setter, when the playerObject gets created.</w:t>
+      </w:r>
+      <w:r>
+        <w:rPr>
+          <w:lang w:val="de-CH"/>
+        </w:rPr>
+        <w:t xml:space="preserve"> </w:t>
+      </w:r>
+    </w:p>
+    <w:p>
+      <w:pPr>
+        <w:rPr>
+          <w:lang w:val="de-CH"/>
+        </w:rPr>
+      </w:pPr>
+      <w:r>
+        <w:rPr>
+          <w:lang w:val="de-CH"/>
+        </w:rPr>
+        <w:t xml:space="preserve"> </w:t>
+      </w:r>
+    </w:p>
+    <w:p>
+      <w:pPr>
+        <w:rPr>
+          <w:lang w:val="de-CH"/>
+        </w:rPr>
+      </w:pPr>
+      <w:r>
+        <w:rPr>
+          <w:lang w:val="de-CH"/>
+        </w:rPr>
+        <w:tab/>
+      </w:r>
     </w:p>
     <w:sectPr>
       <w:pgSz w:w="11900" w:h="16840"/>
@@ -658,16 +746,129 @@
 <file path=word/numbering.xml><?xml version="1.0" encoding="utf-8"?>
 <w:numbering xmlns:wpc="http://schemas.microsoft.com/office/word/2010/wordprocessingCanvas" xmlns:mo="http://schemas.microsoft.com/office/mac/office/2008/main" xmlns:mc="http://schemas.openxmlformats.org/markup-compatibility/2006" xmlns:mv="urn:schemas-microsoft-com:mac:vml" xmlns:o="urn:schemas-microsoft-com:office:office" xmlns:r="http://schemas.openxmlformats.org/officeDocument/2006/relationships" xmlns:m="http://schemas.openxmlformats.org/officeDocument/2006/math" xmlns:v="urn:schemas-microsoft-com:vml" xmlns:wp14="http://schemas.microsoft.com/office/word/2010/wordprocessingDrawing" xmlns:wp="http://schemas.openxmlformats.org/drawingml/2006/wordprocessingDrawing" xmlns:w10="urn:schemas-microsoft-com:office:word" xmlns:w="http://schemas.openxmlformats.org/wordprocessingml/2006/main" xmlns:w14="http://schemas.microsoft.com/office/word/2010/wordml" xmlns:w15="http://schemas.microsoft.com/office/word/2012/wordml" xmlns:wpg="http://schemas.microsoft.com/office/word/2010/wordprocessingGroup" xmlns:wpi="http://schemas.microsoft.com/office/word/2010/wordprocessingInk" xmlns:wne="http://schemas.microsoft.com/office/word/2006/wordml" xmlns:wps="http://schemas.microsoft.com/office/word/2010/wordprocessingShape" mc:Ignorable="w14 w15 wp14">
   <w:abstractNum w:abstractNumId="0">
+    <w:nsid w:val="2A454AC2"/>
+    <w:multiLevelType w:val="hybridMultilevel"/>
+    <w:tmpl w:val="588A1B96"/>
+    <w:lvl w:ilvl="0" w:tplc="04070003">
+      <w:start w:val="1"/>
+      <w:numFmt w:val="bullet"/>
+      <w:lvlText w:val="o"/>
+      <w:lvlJc w:val="left"/>
+      <w:pPr>
+        <w:ind w:left="720" w:hanging="360"/>
+      </w:pPr>
+      <w:rPr>
+        <w:rFonts w:ascii="Courier New" w:hAnsi="Courier New" w:cs="Courier New" w:hint="default"/>
+      </w:rPr>
+    </w:lvl>
+    <w:lvl w:ilvl="1" w:tplc="04070003" w:tentative="1">
+      <w:start w:val="1"/>
+      <w:numFmt w:val="bullet"/>
+      <w:lvlText w:val="o"/>
+      <w:lvlJc w:val="left"/>
+      <w:pPr>
+        <w:ind w:left="1440" w:hanging="360"/>
+      </w:pPr>
+      <w:rPr>
+        <w:rFonts w:ascii="Courier New" w:hAnsi="Courier New" w:cs="Courier New" w:hint="default"/>
+      </w:rPr>
+    </w:lvl>
+    <w:lvl w:ilvl="2" w:tplc="04070005" w:tentative="1">
+      <w:start w:val="1"/>
+      <w:numFmt w:val="bullet"/>
+      <w:lvlText w:val=""/>
+      <w:lvlJc w:val="left"/>
+      <w:pPr>
+        <w:ind w:left="2160" w:hanging="360"/>
+      </w:pPr>
+      <w:rPr>
+        <w:rFonts w:ascii="Wingdings" w:hAnsi="Wingdings" w:hint="default"/>
+      </w:rPr>
+    </w:lvl>
+    <w:lvl w:ilvl="3" w:tplc="04070001" w:tentative="1">
+      <w:start w:val="1"/>
+      <w:numFmt w:val="bullet"/>
+      <w:lvlText w:val=""/>
+      <w:lvlJc w:val="left"/>
+      <w:pPr>
+        <w:ind w:left="2880" w:hanging="360"/>
+      </w:pPr>
+      <w:rPr>
+        <w:rFonts w:ascii="Symbol" w:hAnsi="Symbol" w:hint="default"/>
+      </w:rPr>
+    </w:lvl>
+    <w:lvl w:ilvl="4" w:tplc="04070003" w:tentative="1">
+      <w:start w:val="1"/>
+      <w:numFmt w:val="bullet"/>
+      <w:lvlText w:val="o"/>
+      <w:lvlJc w:val="left"/>
+      <w:pPr>
+        <w:ind w:left="3600" w:hanging="360"/>
+      </w:pPr>
+      <w:rPr>
+        <w:rFonts w:ascii="Courier New" w:hAnsi="Courier New" w:cs="Courier New" w:hint="default"/>
+      </w:rPr>
+    </w:lvl>
+    <w:lvl w:ilvl="5" w:tplc="04070005" w:tentative="1">
+      <w:start w:val="1"/>
+      <w:numFmt w:val="bullet"/>
+      <w:lvlText w:val=""/>
+      <w:lvlJc w:val="left"/>
+      <w:pPr>
+        <w:ind w:left="4320" w:hanging="360"/>
+      </w:pPr>
+      <w:rPr>
+        <w:rFonts w:ascii="Wingdings" w:hAnsi="Wingdings" w:hint="default"/>
+      </w:rPr>
+    </w:lvl>
+    <w:lvl w:ilvl="6" w:tplc="04070001" w:tentative="1">
+      <w:start w:val="1"/>
+      <w:numFmt w:val="bullet"/>
+      <w:lvlText w:val=""/>
+      <w:lvlJc w:val="left"/>
+      <w:pPr>
+        <w:ind w:left="5040" w:hanging="360"/>
+      </w:pPr>
+      <w:rPr>
+        <w:rFonts w:ascii="Symbol" w:hAnsi="Symbol" w:hint="default"/>
+      </w:rPr>
+    </w:lvl>
+    <w:lvl w:ilvl="7" w:tplc="04070003" w:tentative="1">
+      <w:start w:val="1"/>
+      <w:numFmt w:val="bullet"/>
+      <w:lvlText w:val="o"/>
+      <w:lvlJc w:val="left"/>
+      <w:pPr>
+        <w:ind w:left="5760" w:hanging="360"/>
+      </w:pPr>
+      <w:rPr>
+        <w:rFonts w:ascii="Courier New" w:hAnsi="Courier New" w:cs="Courier New" w:hint="default"/>
+      </w:rPr>
+    </w:lvl>
+    <w:lvl w:ilvl="8" w:tplc="04070005" w:tentative="1">
+      <w:start w:val="1"/>
+      <w:numFmt w:val="bullet"/>
+      <w:lvlText w:val=""/>
+      <w:lvlJc w:val="left"/>
+      <w:pPr>
+        <w:ind w:left="6480" w:hanging="360"/>
+      </w:pPr>
+      <w:rPr>
+        <w:rFonts w:ascii="Wingdings" w:hAnsi="Wingdings" w:hint="default"/>
+      </w:rPr>
+    </w:lvl>
+  </w:abstractNum>
+  <w:abstractNum w:abstractNumId="1">
     <w:nsid w:val="357215FF"/>
     <w:multiLevelType w:val="hybridMultilevel"/>
-    <w:tmpl w:val="DC90194C"/>
+    <w:tmpl w:val="F6C237DC"/>
     <w:lvl w:ilvl="0" w:tplc="266AFF54">
       <w:start w:val="16"/>
       <w:numFmt w:val="bullet"/>
       <w:lvlText w:val="-"/>
       <w:lvlJc w:val="left"/>
       <w:pPr>
-        <w:ind w:left="720" w:hanging="360"/>
+        <w:ind w:left="360" w:hanging="360"/>
       </w:pPr>
       <w:rPr>
         <w:rFonts w:ascii="Calibri" w:eastAsiaTheme="minorHAnsi" w:hAnsi="Calibri" w:cstheme="minorBidi" w:hint="default"/>
@@ -679,7 +880,7 @@
       <w:lvlText w:val=""/>
       <w:lvlJc w:val="left"/>
       <w:pPr>
-        <w:ind w:left="1440" w:hanging="360"/>
+        <w:ind w:left="1080" w:hanging="360"/>
       </w:pPr>
       <w:rPr>
         <w:rFonts w:ascii="Symbol" w:hAnsi="Symbol" w:hint="default"/>
@@ -691,7 +892,7 @@
       <w:lvlText w:val=""/>
       <w:lvlJc w:val="left"/>
       <w:pPr>
-        <w:ind w:left="2160" w:hanging="360"/>
+        <w:ind w:left="1800" w:hanging="360"/>
       </w:pPr>
       <w:rPr>
         <w:rFonts w:ascii="Wingdings" w:hAnsi="Wingdings" w:hint="default"/>
@@ -703,7 +904,7 @@
       <w:lvlText w:val=""/>
       <w:lvlJc w:val="left"/>
       <w:pPr>
-        <w:ind w:left="2880" w:hanging="360"/>
+        <w:ind w:left="2520" w:hanging="360"/>
       </w:pPr>
       <w:rPr>
         <w:rFonts w:ascii="Symbol" w:hAnsi="Symbol" w:hint="default"/>
@@ -715,7 +916,7 @@
       <w:lvlText w:val="o"/>
       <w:lvlJc w:val="left"/>
       <w:pPr>
-        <w:ind w:left="3600" w:hanging="360"/>
+        <w:ind w:left="3240" w:hanging="360"/>
       </w:pPr>
       <w:rPr>
         <w:rFonts w:ascii="Courier New" w:hAnsi="Courier New" w:cs="Courier New" w:hint="default"/>
@@ -727,7 +928,7 @@
       <w:lvlText w:val=""/>
       <w:lvlJc w:val="left"/>
       <w:pPr>
-        <w:ind w:left="4320" w:hanging="360"/>
+        <w:ind w:left="3960" w:hanging="360"/>
       </w:pPr>
       <w:rPr>
         <w:rFonts w:ascii="Wingdings" w:hAnsi="Wingdings" w:hint="default"/>
@@ -739,7 +940,7 @@
       <w:lvlText w:val=""/>
       <w:lvlJc w:val="left"/>
       <w:pPr>
-        <w:ind w:left="5040" w:hanging="360"/>
+        <w:ind w:left="4680" w:hanging="360"/>
       </w:pPr>
       <w:rPr>
         <w:rFonts w:ascii="Symbol" w:hAnsi="Symbol" w:hint="default"/>
@@ -751,7 +952,7 @@
       <w:lvlText w:val="o"/>
       <w:lvlJc w:val="left"/>
       <w:pPr>
-        <w:ind w:left="5760" w:hanging="360"/>
+        <w:ind w:left="5400" w:hanging="360"/>
       </w:pPr>
       <w:rPr>
         <w:rFonts w:ascii="Courier New" w:hAnsi="Courier New" w:cs="Courier New" w:hint="default"/>
@@ -763,14 +964,127 @@
       <w:lvlText w:val=""/>
       <w:lvlJc w:val="left"/>
       <w:pPr>
-        <w:ind w:left="6480" w:hanging="360"/>
+        <w:ind w:left="6120" w:hanging="360"/>
       </w:pPr>
       <w:rPr>
         <w:rFonts w:ascii="Wingdings" w:hAnsi="Wingdings" w:hint="default"/>
       </w:rPr>
     </w:lvl>
   </w:abstractNum>
-  <w:abstractNum w:abstractNumId="1">
+  <w:abstractNum w:abstractNumId="2">
+    <w:nsid w:val="4CC900C9"/>
+    <w:multiLevelType w:val="hybridMultilevel"/>
+    <w:tmpl w:val="EA8C8FB2"/>
+    <w:lvl w:ilvl="0" w:tplc="266AFF54">
+      <w:start w:val="16"/>
+      <w:numFmt w:val="bullet"/>
+      <w:lvlText w:val="-"/>
+      <w:lvlJc w:val="left"/>
+      <w:pPr>
+        <w:ind w:left="1068" w:hanging="360"/>
+      </w:pPr>
+      <w:rPr>
+        <w:rFonts w:ascii="Calibri" w:eastAsiaTheme="minorHAnsi" w:hAnsi="Calibri" w:cstheme="minorBidi" w:hint="default"/>
+      </w:rPr>
+    </w:lvl>
+    <w:lvl w:ilvl="1" w:tplc="04070003">
+      <w:start w:val="1"/>
+      <w:numFmt w:val="bullet"/>
+      <w:lvlText w:val="o"/>
+      <w:lvlJc w:val="left"/>
+      <w:pPr>
+        <w:ind w:left="708" w:hanging="360"/>
+      </w:pPr>
+      <w:rPr>
+        <w:rFonts w:ascii="Courier New" w:hAnsi="Courier New" w:cs="Courier New" w:hint="default"/>
+      </w:rPr>
+    </w:lvl>
+    <w:lvl w:ilvl="2" w:tplc="04070005">
+      <w:start w:val="1"/>
+      <w:numFmt w:val="bullet"/>
+      <w:lvlText w:val=""/>
+      <w:lvlJc w:val="left"/>
+      <w:pPr>
+        <w:ind w:left="1428" w:hanging="360"/>
+      </w:pPr>
+      <w:rPr>
+        <w:rFonts w:ascii="Wingdings" w:hAnsi="Wingdings" w:hint="default"/>
+      </w:rPr>
+    </w:lvl>
+    <w:lvl w:ilvl="3" w:tplc="04070001">
+      <w:start w:val="1"/>
+      <w:numFmt w:val="bullet"/>
+      <w:lvlText w:val=""/>
+      <w:lvlJc w:val="left"/>
+      <w:pPr>
+        <w:ind w:left="2148" w:hanging="360"/>
+      </w:pPr>
+      <w:rPr>
+        <w:rFonts w:ascii="Symbol" w:hAnsi="Symbol" w:hint="default"/>
+      </w:rPr>
+    </w:lvl>
+    <w:lvl w:ilvl="4" w:tplc="04070003">
+      <w:start w:val="1"/>
+      <w:numFmt w:val="bullet"/>
+      <w:lvlText w:val="o"/>
+      <w:lvlJc w:val="left"/>
+      <w:pPr>
+        <w:ind w:left="2868" w:hanging="360"/>
+      </w:pPr>
+      <w:rPr>
+        <w:rFonts w:ascii="Courier New" w:hAnsi="Courier New" w:cs="Courier New" w:hint="default"/>
+      </w:rPr>
+    </w:lvl>
+    <w:lvl w:ilvl="5" w:tplc="04070005" w:tentative="1">
+      <w:start w:val="1"/>
+      <w:numFmt w:val="bullet"/>
+      <w:lvlText w:val=""/>
+      <w:lvlJc w:val="left"/>
+      <w:pPr>
+        <w:ind w:left="3588" w:hanging="360"/>
+      </w:pPr>
+      <w:rPr>
+        <w:rFonts w:ascii="Wingdings" w:hAnsi="Wingdings" w:hint="default"/>
+      </w:rPr>
+    </w:lvl>
+    <w:lvl w:ilvl="6" w:tplc="04070001" w:tentative="1">
+      <w:start w:val="1"/>
+      <w:numFmt w:val="bullet"/>
+      <w:lvlText w:val=""/>
+      <w:lvlJc w:val="left"/>
+      <w:pPr>
+        <w:ind w:left="4308" w:hanging="360"/>
+      </w:pPr>
+      <w:rPr>
+        <w:rFonts w:ascii="Symbol" w:hAnsi="Symbol" w:hint="default"/>
+      </w:rPr>
+    </w:lvl>
+    <w:lvl w:ilvl="7" w:tplc="04070003" w:tentative="1">
+      <w:start w:val="1"/>
+      <w:numFmt w:val="bullet"/>
+      <w:lvlText w:val="o"/>
+      <w:lvlJc w:val="left"/>
+      <w:pPr>
+        <w:ind w:left="5028" w:hanging="360"/>
+      </w:pPr>
+      <w:rPr>
+        <w:rFonts w:ascii="Courier New" w:hAnsi="Courier New" w:cs="Courier New" w:hint="default"/>
+      </w:rPr>
+    </w:lvl>
+    <w:lvl w:ilvl="8" w:tplc="04070005" w:tentative="1">
+      <w:start w:val="1"/>
+      <w:numFmt w:val="bullet"/>
+      <w:lvlText w:val=""/>
+      <w:lvlJc w:val="left"/>
+      <w:pPr>
+        <w:ind w:left="5748" w:hanging="360"/>
+      </w:pPr>
+      <w:rPr>
+        <w:rFonts w:ascii="Wingdings" w:hAnsi="Wingdings" w:hint="default"/>
+      </w:rPr>
+    </w:lvl>
+  </w:abstractNum>
+  <w:abstractNum w:abstractNumId="3">
     <w:nsid w:val="6F304CA3"/>
     <w:multiLevelType w:val="hybridMultilevel"/>
     <w:tmpl w:val="80D8515C"/>
@@ -883,11 +1197,133 @@
       </w:rPr>
     </w:lvl>
   </w:abstractNum>
+  <w:abstractNum w:abstractNumId="4">
+    <w:nsid w:val="7BFA6B8D"/>
+    <w:multiLevelType w:val="hybridMultilevel"/>
+    <w:tmpl w:val="9C24922C"/>
+    <w:lvl w:ilvl="0" w:tplc="04070003">
+      <w:start w:val="1"/>
+      <w:numFmt w:val="bullet"/>
+      <w:lvlText w:val="o"/>
+      <w:lvlJc w:val="left"/>
+      <w:pPr>
+        <w:ind w:left="720" w:hanging="360"/>
+      </w:pPr>
+      <w:rPr>
+        <w:rFonts w:ascii="Courier New" w:hAnsi="Courier New" w:cs="Courier New" w:hint="default"/>
+      </w:rPr>
+    </w:lvl>
+    <w:lvl w:ilvl="1" w:tplc="04070003" w:tentative="1">
+      <w:start w:val="1"/>
+      <w:numFmt w:val="bullet"/>
+      <w:lvlText w:val="o"/>
+      <w:lvlJc w:val="left"/>
+      <w:pPr>
+        <w:ind w:left="1440" w:hanging="360"/>
+      </w:pPr>
+      <w:rPr>
+        <w:rFonts w:ascii="Courier New" w:hAnsi="Courier New" w:cs="Courier New" w:hint="default"/>
+      </w:rPr>
+    </w:lvl>
+    <w:lvl w:ilvl="2" w:tplc="04070005" w:tentative="1">
+      <w:start w:val="1"/>
+      <w:numFmt w:val="bullet"/>
+      <w:lvlText w:val=""/>
+      <w:lvlJc w:val="left"/>
+      <w:pPr>
+        <w:ind w:left="2160" w:hanging="360"/>
+      </w:pPr>
+      <w:rPr>
+        <w:rFonts w:ascii="Wingdings" w:hAnsi="Wingdings" w:hint="default"/>
+      </w:rPr>
+    </w:lvl>
+    <w:lvl w:ilvl="3" w:tplc="04070001" w:tentative="1">
+      <w:start w:val="1"/>
+      <w:numFmt w:val="bullet"/>
+      <w:lvlText w:val=""/>
+      <w:lvlJc w:val="left"/>
+      <w:pPr>
+        <w:ind w:left="2880" w:hanging="360"/>
+      </w:pPr>
+      <w:rPr>
+        <w:rFonts w:ascii="Symbol" w:hAnsi="Symbol" w:hint="default"/>
+      </w:rPr>
+    </w:lvl>
+    <w:lvl w:ilvl="4" w:tplc="04070003" w:tentative="1">
+      <w:start w:val="1"/>
+      <w:numFmt w:val="bullet"/>
+      <w:lvlText w:val="o"/>
+      <w:lvlJc w:val="left"/>
+      <w:pPr>
+        <w:ind w:left="3600" w:hanging="360"/>
+      </w:pPr>
+      <w:rPr>
+        <w:rFonts w:ascii="Courier New" w:hAnsi="Courier New" w:cs="Courier New" w:hint="default"/>
+      </w:rPr>
+    </w:lvl>
+    <w:lvl w:ilvl="5" w:tplc="04070005" w:tentative="1">
+      <w:start w:val="1"/>
+      <w:numFmt w:val="bullet"/>
+      <w:lvlText w:val=""/>
+      <w:lvlJc w:val="left"/>
+      <w:pPr>
+        <w:ind w:left="4320" w:hanging="360"/>
+      </w:pPr>
+      <w:rPr>
+        <w:rFonts w:ascii="Wingdings" w:hAnsi="Wingdings" w:hint="default"/>
+      </w:rPr>
+    </w:lvl>
+    <w:lvl w:ilvl="6" w:tplc="04070001" w:tentative="1">
+      <w:start w:val="1"/>
+      <w:numFmt w:val="bullet"/>
+      <w:lvlText w:val=""/>
+      <w:lvlJc w:val="left"/>
+      <w:pPr>
+        <w:ind w:left="5040" w:hanging="360"/>
+      </w:pPr>
+      <w:rPr>
+        <w:rFonts w:ascii="Symbol" w:hAnsi="Symbol" w:hint="default"/>
+      </w:rPr>
+    </w:lvl>
+    <w:lvl w:ilvl="7" w:tplc="04070003" w:tentative="1">
+      <w:start w:val="1"/>
+      <w:numFmt w:val="bullet"/>
+      <w:lvlText w:val="o"/>
+      <w:lvlJc w:val="left"/>
+      <w:pPr>
+        <w:ind w:left="5760" w:hanging="360"/>
+      </w:pPr>
+      <w:rPr>
+        <w:rFonts w:ascii="Courier New" w:hAnsi="Courier New" w:cs="Courier New" w:hint="default"/>
+      </w:rPr>
+    </w:lvl>
+    <w:lvl w:ilvl="8" w:tplc="04070005" w:tentative="1">
+      <w:start w:val="1"/>
+      <w:numFmt w:val="bullet"/>
+      <w:lvlText w:val=""/>
+      <w:lvlJc w:val="left"/>
+      <w:pPr>
+        <w:ind w:left="6480" w:hanging="360"/>
+      </w:pPr>
+      <w:rPr>
+        <w:rFonts w:ascii="Wingdings" w:hAnsi="Wingdings" w:hint="default"/>
+      </w:rPr>
+    </w:lvl>
+  </w:abstractNum>
   <w:num w:numId="1">
+    <w:abstractNumId w:val="1"/>
+  </w:num>
+  <w:num w:numId="2">
+    <w:abstractNumId w:val="3"/>
+  </w:num>
+  <w:num w:numId="3">
+    <w:abstractNumId w:val="4"/>
+  </w:num>
+  <w:num w:numId="4">
     <w:abstractNumId w:val="0"/>
   </w:num>
-  <w:num w:numId="2">
-    <w:abstractNumId w:val="1"/>
+  <w:num w:numId="5">
+    <w:abstractNumId w:val="2"/>
   </w:num>
 </w:numbering>
 </file>

</xml_diff>

<commit_message>
fixed camera bug and added camera to playerPrefab, because of multiplayer-functionality
</commit_message>
<xml_diff>
--- a/Bush_Sniper_V1.0/Bush_Sniper_V1.0_Devlog.docx
+++ b/Bush_Sniper_V1.0/Bush_Sniper_V1.0_Devlog.docx
@@ -658,7 +658,19 @@
         <w:rPr>
           <w:lang w:val="de-CH"/>
         </w:rPr>
-        <w:t>23:00-</w:t>
+        <w:t>23:00</w:t>
+      </w:r>
+      <w:r>
+        <w:rPr>
+          <w:lang w:val="de-CH"/>
+        </w:rPr>
+        <w:t xml:space="preserve"> </w:t>
+      </w:r>
+      <w:r>
+        <w:rPr>
+          <w:lang w:val="de-CH"/>
+        </w:rPr>
+        <w:t>-</w:t>
       </w:r>
     </w:p>
     <w:p>
@@ -690,22 +702,35 @@
         <w:rPr>
           <w:lang w:val="de-CH"/>
         </w:rPr>
-        <w:t>:</w:t>
+        <w:t>: With the NetworkManager we don’t have a player when you start the game, but the Camera needed a PlayerObject. To solve the bug i give the camera it’s playerObject with a setter, when the playerObject gets created.</w:t>
+      </w:r>
+      <w:r>
+        <w:rPr>
+          <w:lang w:val="de-CH"/>
+        </w:rPr>
+        <w:t xml:space="preserve"> </w:t>
+      </w:r>
+    </w:p>
+    <w:p>
+      <w:pPr>
+        <w:rPr>
+          <w:lang w:val="de-CH"/>
+        </w:rPr>
+      </w:pPr>
+      <w:r>
+        <w:rPr>
+          <w:lang w:val="de-CH"/>
+        </w:rPr>
+        <w:t xml:space="preserve">- Also i added the camera to the </w:t>
+      </w:r>
+      <w:r>
+        <w:rPr>
+          <w:lang w:val="de-CH"/>
+        </w:rPr>
+        <w:t>Player now, and remove it’s parent.transform, so we don’t move the camera while moving the playerObject.</w:t>
       </w:r>
       <w:bookmarkStart w:id="0" w:name="_GoBack"/>
       <w:bookmarkEnd w:id="0"/>
-      <w:r>
-        <w:rPr>
-          <w:lang w:val="de-CH"/>
-        </w:rPr>
-        <w:t xml:space="preserve"> With the NetworkManager we don’t have a player when you start the game, but the Camera needed a PlayerObject. To solve the bug i give the camera it’s playerObject with a setter, when the playerObject gets created.</w:t>
-      </w:r>
-      <w:r>
-        <w:rPr>
-          <w:lang w:val="de-CH"/>
-        </w:rPr>
-        <w:t xml:space="preserve"> </w:t>
-      </w:r>
     </w:p>
     <w:p>
       <w:pPr>

</xml_diff>

<commit_message>
fixed more bugs about the player and the camera in multiplayer spawn behaviour
</commit_message>
<xml_diff>
--- a/Bush_Sniper_V1.0/Bush_Sniper_V1.0_Devlog.docx
+++ b/Bush_Sniper_V1.0/Bush_Sniper_V1.0_Devlog.docx
@@ -729,6 +729,26 @@
         </w:rPr>
         <w:t>Player now, and remove it’s parent.transform, so we don’t move the camera while moving the playerObject.</w:t>
       </w:r>
+    </w:p>
+    <w:p>
+      <w:pPr>
+        <w:rPr>
+          <w:lang w:val="de-CH"/>
+        </w:rPr>
+      </w:pPr>
+      <w:r>
+        <w:rPr>
+          <w:lang w:val="de-CH"/>
+        </w:rPr>
+        <w:t xml:space="preserve">- fixed some more and some more bugs about the followCamera and player in Multiplayer behaviour - YEAH, its working :) </w:t>
+      </w:r>
+    </w:p>
+    <w:p>
+      <w:pPr>
+        <w:rPr>
+          <w:lang w:val="de-CH"/>
+        </w:rPr>
+      </w:pPr>
       <w:bookmarkStart w:id="0" w:name="_GoBack"/>
       <w:bookmarkEnd w:id="0"/>
     </w:p>

</xml_diff>

<commit_message>
added networking movement for multiplayer+
</commit_message>
<xml_diff>
--- a/Bush_Sniper_V1.0/Bush_Sniper_V1.0_Devlog.docx
+++ b/Bush_Sniper_V1.0/Bush_Sniper_V1.0_Devlog.docx
@@ -768,8 +768,71 @@
         </w:rPr>
         <w:t xml:space="preserve">19. Aug: </w:t>
       </w:r>
+      <w:r>
+        <w:rPr>
+          <w:lang w:val="de-CH"/>
+        </w:rPr>
+        <w:t>4:30-</w:t>
+      </w:r>
+      <w:r>
+        <w:rPr>
+          <w:lang w:val="de-CH"/>
+        </w:rPr>
+        <w:t>5:15</w:t>
+      </w:r>
       <w:bookmarkStart w:id="0" w:name="_GoBack"/>
       <w:bookmarkEnd w:id="0"/>
+    </w:p>
+    <w:p>
+      <w:pPr>
+        <w:rPr>
+          <w:lang w:val="de-CH"/>
+        </w:rPr>
+      </w:pPr>
+      <w:r>
+        <w:rPr>
+          <w:lang w:val="de-CH"/>
+        </w:rPr>
+        <w:t>- fixed camera bug: camera was following with lag. Had to call Update() instead of FixedUpdate for moving the camera.</w:t>
+      </w:r>
+    </w:p>
+    <w:p>
+      <w:pPr>
+        <w:rPr>
+          <w:lang w:val="de-CH"/>
+        </w:rPr>
+      </w:pPr>
+      <w:r>
+        <w:rPr>
+          <w:lang w:val="de-CH"/>
+        </w:rPr>
+        <w:t xml:space="preserve">- </w:t>
+      </w:r>
+      <w:r>
+        <w:rPr>
+          <w:lang w:val="de-CH"/>
+        </w:rPr>
+        <w:t>fixed movement bug: movement works now in multiplayer</w:t>
+      </w:r>
+    </w:p>
+    <w:p>
+      <w:pPr>
+        <w:rPr>
+          <w:lang w:val="de-CH"/>
+        </w:rPr>
+      </w:pPr>
+      <w:r>
+        <w:rPr>
+          <w:lang w:val="de-CH"/>
+        </w:rPr>
+        <w:t>- TODO: deactivate velocity force on collision!!</w:t>
+      </w:r>
+      <w:r>
+        <w:rPr>
+          <w:lang w:val="de-CH"/>
+        </w:rPr>
+        <w:br/>
+      </w:r>
     </w:p>
     <w:p>
       <w:pPr>

</xml_diff>

<commit_message>
added ServerCommands for info about hitting other players
</commit_message>
<xml_diff>
--- a/Bush_Sniper_V1.0/Bush_Sniper_V1.0_Devlog.docx
+++ b/Bush_Sniper_V1.0/Bush_Sniper_V1.0_Devlog.docx
@@ -874,6 +874,12 @@
         </w:rPr>
         <w:t>PlayerShoot Script</w:t>
       </w:r>
+      <w:r>
+        <w:rPr>
+          <w:lang w:val="de-CH"/>
+        </w:rPr>
+        <w:t xml:space="preserve"> which does a RayCast in the direction the player is aiming and then tells if we hit a RemotePlayer(every player which is not our clients)</w:t>
+      </w:r>
     </w:p>
     <w:p>
       <w:pPr>
@@ -890,16 +896,66 @@
         <w:rPr>
           <w:lang w:val="de-CH"/>
         </w:rPr>
-        <w:t>added updating of gunBarrel rotation for multiplayer</w:t>
+        <w:t>A</w:t>
+      </w:r>
+      <w:r>
+        <w:rPr>
+          <w:lang w:val="de-CH"/>
+        </w:rPr>
+        <w:t>dded updating of gunBarrel rotation for multiplayer</w:t>
+      </w:r>
+    </w:p>
+    <w:p>
+      <w:pPr>
+        <w:pStyle w:val="Listenabsatz"/>
+        <w:numPr>
+          <w:ilvl w:val="0"/>
+          <w:numId w:val="7"/>
+        </w:numPr>
+        <w:rPr>
+          <w:lang w:val="de-CH"/>
+        </w:rPr>
+      </w:pPr>
+      <w:r>
+        <w:rPr>
+          <w:lang w:val="de-CH"/>
+        </w:rPr>
+        <w:t xml:space="preserve">Added </w:t>
       </w:r>
       <w:bookmarkStart w:id="0" w:name="_GoBack"/>
       <w:bookmarkEnd w:id="0"/>
+    </w:p>
+    <w:p>
+      <w:pPr>
+        <w:rPr>
+          <w:lang w:val="de-CH"/>
+        </w:rPr>
+      </w:pPr>
       <w:r>
         <w:rPr>
           <w:lang w:val="de-CH"/>
         </w:rPr>
         <w:br w:type="page"/>
       </w:r>
+    </w:p>
+    <w:p>
+      <w:pPr>
+        <w:rPr>
+          <w:lang w:val="de-CH"/>
+        </w:rPr>
+      </w:pPr>
+    </w:p>
+    <w:p>
+      <w:pPr>
+        <w:pStyle w:val="Listenabsatz"/>
+        <w:numPr>
+          <w:ilvl w:val="0"/>
+          <w:numId w:val="7"/>
+        </w:numPr>
+        <w:rPr>
+          <w:lang w:val="de-CH"/>
+        </w:rPr>
+      </w:pPr>
     </w:p>
     <w:p>
       <w:pPr>

</xml_diff>

<commit_message>
added damage to multiplayer
</commit_message>
<xml_diff>
--- a/Bush_Sniper_V1.0/Bush_Sniper_V1.0_Devlog.docx
+++ b/Bush_Sniper_V1.0/Bush_Sniper_V1.0_Devlog.docx
@@ -117,133 +117,7 @@
         <w:rPr>
           <w:lang w:val="de-CH"/>
         </w:rPr>
-        <w:t>Added Player to Scene. Contains:</w:t>
-      </w:r>
-    </w:p>
-    <w:p>
-      <w:pPr>
-        <w:pStyle w:val="Listenabsatz"/>
-        <w:numPr>
-          <w:ilvl w:val="2"/>
-          <w:numId w:val="1"/>
-        </w:numPr>
-        <w:rPr>
-          <w:lang w:val="de-CH"/>
-        </w:rPr>
-      </w:pPr>
-      <w:r>
-        <w:rPr>
-          <w:lang w:val="de-CH"/>
-        </w:rPr>
-        <w:t>Graphics</w:t>
-      </w:r>
-    </w:p>
-    <w:p>
-      <w:pPr>
-        <w:pStyle w:val="Listenabsatz"/>
-        <w:numPr>
-          <w:ilvl w:val="3"/>
-          <w:numId w:val="1"/>
-        </w:numPr>
-        <w:rPr>
-          <w:lang w:val="de-CH"/>
-        </w:rPr>
-      </w:pPr>
-      <w:r>
-        <w:rPr>
-          <w:lang w:val="de-CH"/>
-        </w:rPr>
-        <w:t>PlayerModel</w:t>
-      </w:r>
-    </w:p>
-    <w:p>
-      <w:pPr>
-        <w:pStyle w:val="Listenabsatz"/>
-        <w:numPr>
-          <w:ilvl w:val="3"/>
-          <w:numId w:val="1"/>
-        </w:numPr>
-        <w:rPr>
-          <w:lang w:val="de-CH"/>
-        </w:rPr>
-      </w:pPr>
-      <w:r>
-        <w:rPr>
-          <w:lang w:val="de-CH"/>
-        </w:rPr>
-        <w:t>Gun</w:t>
-      </w:r>
-    </w:p>
-    <w:p>
-      <w:pPr>
-        <w:pStyle w:val="Listenabsatz"/>
-        <w:numPr>
-          <w:ilvl w:val="4"/>
-          <w:numId w:val="1"/>
-        </w:numPr>
-        <w:rPr>
-          <w:lang w:val="de-CH"/>
-        </w:rPr>
-      </w:pPr>
-      <w:r>
-        <w:rPr>
-          <w:lang w:val="de-CH"/>
-        </w:rPr>
-        <w:t>Barrel</w:t>
-      </w:r>
-    </w:p>
-    <w:p>
-      <w:pPr>
-        <w:pStyle w:val="Listenabsatz"/>
-        <w:numPr>
-          <w:ilvl w:val="4"/>
-          <w:numId w:val="1"/>
-        </w:numPr>
-        <w:rPr>
-          <w:lang w:val="de-CH"/>
-        </w:rPr>
-      </w:pPr>
-      <w:r>
-        <w:rPr>
-          <w:lang w:val="de-CH"/>
-        </w:rPr>
-        <w:t>Decoration1</w:t>
-      </w:r>
-    </w:p>
-    <w:p>
-      <w:pPr>
-        <w:pStyle w:val="Listenabsatz"/>
-        <w:numPr>
-          <w:ilvl w:val="4"/>
-          <w:numId w:val="1"/>
-        </w:numPr>
-        <w:rPr>
-          <w:lang w:val="de-CH"/>
-        </w:rPr>
-      </w:pPr>
-      <w:r>
-        <w:rPr>
-          <w:lang w:val="de-CH"/>
-        </w:rPr>
-        <w:t>Decoration2</w:t>
-      </w:r>
-    </w:p>
-    <w:p>
-      <w:pPr>
-        <w:pStyle w:val="Listenabsatz"/>
-        <w:numPr>
-          <w:ilvl w:val="3"/>
-          <w:numId w:val="1"/>
-        </w:numPr>
-        <w:rPr>
-          <w:lang w:val="de-CH"/>
-        </w:rPr>
-      </w:pPr>
-      <w:r>
-        <w:rPr>
-          <w:lang w:val="de-CH"/>
-        </w:rPr>
-        <w:t>Camera</w:t>
+        <w:t>Added Player</w:t>
       </w:r>
     </w:p>
     <w:p>
@@ -261,7 +135,19 @@
         <w:rPr>
           <w:lang w:val="de-CH"/>
         </w:rPr>
-        <w:t>Added two Dummy Sprites and a material for the Environment and player to the Assets</w:t>
+        <w:t xml:space="preserve">Added </w:t>
+      </w:r>
+      <w:r>
+        <w:rPr>
+          <w:lang w:val="de-CH"/>
+        </w:rPr>
+        <w:t xml:space="preserve">Dummy- Sprites and Materials </w:t>
+      </w:r>
+      <w:r>
+        <w:rPr>
+          <w:lang w:val="de-CH"/>
+        </w:rPr>
+        <w:t>to the Assets</w:t>
       </w:r>
     </w:p>
     <w:p>
@@ -850,6 +736,14 @@
         </w:rPr>
         <w:t>23:00-</w:t>
       </w:r>
+      <w:r>
+        <w:rPr>
+          <w:lang w:val="de-CH"/>
+        </w:rPr>
+        <w:t>01:15</w:t>
+      </w:r>
+      <w:bookmarkStart w:id="0" w:name="_GoBack"/>
+      <w:bookmarkEnd w:id="0"/>
     </w:p>
     <w:p>
       <w:pPr>
@@ -920,10 +814,38 @@
         <w:rPr>
           <w:lang w:val="de-CH"/>
         </w:rPr>
-        <w:t xml:space="preserve">Added </w:t>
-      </w:r>
-      <w:bookmarkStart w:id="0" w:name="_GoBack"/>
-      <w:bookmarkEnd w:id="0"/>
+        <w:t>The Server gets now informed about Player Kills</w:t>
+      </w:r>
+    </w:p>
+    <w:p>
+      <w:pPr>
+        <w:pStyle w:val="Listenabsatz"/>
+        <w:numPr>
+          <w:ilvl w:val="0"/>
+          <w:numId w:val="7"/>
+        </w:numPr>
+        <w:rPr>
+          <w:lang w:val="de-CH"/>
+        </w:rPr>
+      </w:pPr>
+      <w:r>
+        <w:rPr>
+          <w:lang w:val="de-CH"/>
+        </w:rPr>
+        <w:t>Added Damage: Player and GameManager Scripts</w:t>
+      </w:r>
+    </w:p>
+    <w:p>
+      <w:pPr>
+        <w:pStyle w:val="Listenabsatz"/>
+        <w:numPr>
+          <w:ilvl w:val="0"/>
+          <w:numId w:val="7"/>
+        </w:numPr>
+        <w:rPr>
+          <w:lang w:val="de-CH"/>
+        </w:rPr>
+      </w:pPr>
     </w:p>
     <w:p>
       <w:pPr>

</xml_diff>

<commit_message>
WIP: Island Map Generation
</commit_message>
<xml_diff>
--- a/Bush_Sniper_V1.0/Bush_Sniper_V1.0_Devlog.docx
+++ b/Bush_Sniper_V1.0/Bush_Sniper_V1.0_Devlog.docx
@@ -1039,6 +1039,63 @@
         </w:rPr>
         <w:t>23:50</w:t>
       </w:r>
+    </w:p>
+    <w:p>
+      <w:pPr>
+        <w:rPr>
+          <w:lang w:val="de-CH"/>
+        </w:rPr>
+      </w:pPr>
+      <w:r>
+        <w:rPr>
+          <w:lang w:val="de-CH"/>
+        </w:rPr>
+        <w:tab/>
+        <w:t>- Added Muzzle Flash</w:t>
+      </w:r>
+    </w:p>
+    <w:p>
+      <w:pPr>
+        <w:rPr>
+          <w:lang w:val="de-CH"/>
+        </w:rPr>
+      </w:pPr>
+      <w:r>
+        <w:rPr>
+          <w:lang w:val="de-CH"/>
+        </w:rPr>
+        <w:tab/>
+      </w:r>
+      <w:r>
+        <w:rPr>
+          <w:lang w:val="de-CH"/>
+        </w:rPr>
+        <w:t xml:space="preserve">23:50- </w:t>
+      </w:r>
+    </w:p>
+    <w:p>
+      <w:pPr>
+        <w:pStyle w:val="Listenabsatz"/>
+        <w:numPr>
+          <w:ilvl w:val="0"/>
+          <w:numId w:val="7"/>
+        </w:numPr>
+        <w:rPr>
+          <w:lang w:val="de-CH"/>
+        </w:rPr>
+      </w:pPr>
+      <w:r>
+        <w:rPr>
+          <w:lang w:val="de-CH"/>
+        </w:rPr>
+        <w:t xml:space="preserve">Added Map Generation and </w:t>
+      </w:r>
+      <w:r>
+        <w:rPr>
+          <w:lang w:val="de-CH"/>
+        </w:rPr>
+        <w:t>Creation</w:t>
+      </w:r>
       <w:bookmarkStart w:id="0" w:name="_GoBack"/>
       <w:bookmarkEnd w:id="0"/>
     </w:p>
@@ -1048,55 +1105,14 @@
           <w:lang w:val="de-CH"/>
         </w:rPr>
       </w:pPr>
-      <w:r>
-        <w:rPr>
-          <w:lang w:val="de-CH"/>
-        </w:rPr>
-        <w:tab/>
-        <w:t>- Added Muzzle Flash</w:t>
-      </w:r>
-    </w:p>
-    <w:p>
-      <w:pPr>
-        <w:rPr>
-          <w:lang w:val="de-CH"/>
-        </w:rPr>
-      </w:pPr>
-    </w:p>
-    <w:p>
-      <w:pPr>
-        <w:rPr>
-          <w:lang w:val="de-CH"/>
-        </w:rPr>
-      </w:pPr>
-    </w:p>
-    <w:p>
-      <w:pPr>
-        <w:pStyle w:val="Listenabsatz"/>
-        <w:rPr>
-          <w:lang w:val="de-CH"/>
-        </w:rPr>
-      </w:pPr>
-    </w:p>
-    <w:p>
-      <w:pPr>
-        <w:pStyle w:val="Listenabsatz"/>
-        <w:rPr>
-          <w:lang w:val="de-CH"/>
-        </w:rPr>
-      </w:pPr>
-      <w:r>
-        <w:rPr>
-          <w:lang w:val="de-CH"/>
-        </w:rPr>
-        <w:t xml:space="preserve">2D Muzzle Flash: </w:t>
-      </w:r>
-      <w:r>
-        <w:rPr>
-          <w:lang w:val="de-CH"/>
-        </w:rPr>
-        <w:t>https://www.youtube.com/watch?v=VoREM_uHP7Q</w:t>
-      </w:r>
+    </w:p>
+    <w:p>
+      <w:pPr>
+        <w:pStyle w:val="Listenabsatz"/>
+        <w:rPr>
+          <w:lang w:val="de-CH"/>
+        </w:rPr>
+      </w:pPr>
     </w:p>
     <w:p>
       <w:pPr>

</xml_diff>

<commit_message>
debugged and finished map generation
</commit_message>
<xml_diff>
--- a/Bush_Sniper_V1.0/Bush_Sniper_V1.0_Devlog.docx
+++ b/Bush_Sniper_V1.0/Bush_Sniper_V1.0_Devlog.docx
@@ -1072,6 +1072,12 @@
         </w:rPr>
         <w:t xml:space="preserve">23:50- </w:t>
       </w:r>
+      <w:r>
+        <w:rPr>
+          <w:lang w:val="de-CH"/>
+        </w:rPr>
+        <w:t>02:30</w:t>
+      </w:r>
     </w:p>
     <w:p>
       <w:pPr>
@@ -1088,34 +1094,240 @@
         <w:rPr>
           <w:lang w:val="de-CH"/>
         </w:rPr>
-        <w:t xml:space="preserve">Added Map Generation and </w:t>
-      </w:r>
-      <w:r>
-        <w:rPr>
-          <w:lang w:val="de-CH"/>
-        </w:rPr>
-        <w:t>Creation</w:t>
+        <w:t>WIP: Map-Generation</w:t>
+      </w:r>
+    </w:p>
+    <w:p>
+      <w:pPr>
+        <w:rPr>
+          <w:lang w:val="de-CH"/>
+        </w:rPr>
+      </w:pPr>
+    </w:p>
+    <w:p>
+      <w:pPr>
+        <w:rPr>
+          <w:lang w:val="de-CH"/>
+        </w:rPr>
+      </w:pPr>
+      <w:r>
+        <w:rPr>
+          <w:lang w:val="de-CH"/>
+        </w:rPr>
+        <w:t>25. Aug: 01:00-02:00</w:t>
+      </w:r>
+    </w:p>
+    <w:p>
+      <w:pPr>
+        <w:rPr>
+          <w:lang w:val="de-CH"/>
+        </w:rPr>
+      </w:pPr>
+      <w:r>
+        <w:rPr>
+          <w:lang w:val="de-CH"/>
+        </w:rPr>
+        <w:tab/>
+        <w:t>- finished random Map-Generation</w:t>
+      </w:r>
+    </w:p>
+    <w:p>
+      <w:pPr>
+        <w:rPr>
+          <w:lang w:val="de-CH"/>
+        </w:rPr>
+      </w:pPr>
+      <w:r>
+        <w:rPr>
+          <w:lang w:val="de-CH"/>
+        </w:rPr>
+        <w:t>2:30-</w:t>
+      </w:r>
+      <w:r>
+        <w:rPr>
+          <w:lang w:val="de-CH"/>
+        </w:rPr>
+        <w:t xml:space="preserve">20:35 </w:t>
+      </w:r>
+    </w:p>
+    <w:p>
+      <w:pPr>
+        <w:pStyle w:val="Listenabsatz"/>
+        <w:numPr>
+          <w:ilvl w:val="0"/>
+          <w:numId w:val="7"/>
+        </w:numPr>
+        <w:rPr>
+          <w:lang w:val="de-CH"/>
+        </w:rPr>
+      </w:pPr>
+      <w:r>
+        <w:rPr>
+          <w:lang w:val="de-CH"/>
+        </w:rPr>
+        <w:t>added spawn points</w:t>
+      </w:r>
+    </w:p>
+    <w:p>
+      <w:pPr>
+        <w:rPr>
+          <w:lang w:val="de-CH"/>
+        </w:rPr>
+      </w:pPr>
+    </w:p>
+    <w:p>
+      <w:pPr>
+        <w:rPr>
+          <w:lang w:val="de-CH"/>
+        </w:rPr>
+      </w:pPr>
+    </w:p>
+    <w:p>
+      <w:pPr>
+        <w:rPr>
+          <w:lang w:val="de-CH"/>
+        </w:rPr>
+      </w:pPr>
+      <w:r>
+        <w:rPr>
+          <w:lang w:val="de-CH"/>
+        </w:rPr>
+        <w:t>Todo: Refactor Map Spawning from Player to GameManager or something</w:t>
+      </w:r>
+    </w:p>
+    <w:p>
+      <w:pPr>
+        <w:rPr>
+          <w:lang w:val="de-CH"/>
+        </w:rPr>
+      </w:pPr>
+      <w:r>
+        <w:rPr>
+          <w:lang w:val="de-CH"/>
+        </w:rPr>
+        <w:t xml:space="preserve">Todo: </w:t>
+      </w:r>
+      <w:r>
+        <w:rPr>
+          <w:lang w:val="de-CH"/>
+        </w:rPr>
+        <w:t xml:space="preserve">implement </w:t>
+      </w:r>
+      <w:r>
+        <w:rPr>
+          <w:lang w:val="de-CH"/>
+        </w:rPr>
+        <w:t>Bush Spawner</w:t>
+      </w:r>
+    </w:p>
+    <w:p>
+      <w:pPr>
+        <w:rPr>
+          <w:lang w:val="de-CH"/>
+        </w:rPr>
+      </w:pPr>
+      <w:r>
+        <w:rPr>
+          <w:lang w:val="de-CH"/>
+        </w:rPr>
+        <w:t>Todo: write advanced networkTransform</w:t>
+      </w:r>
+    </w:p>
+    <w:p>
+      <w:pPr>
+        <w:rPr>
+          <w:lang w:val="de-CH"/>
+        </w:rPr>
+      </w:pPr>
+      <w:r>
+        <w:rPr>
+          <w:lang w:val="de-CH"/>
+        </w:rPr>
+        <w:t>Todo: implement HealthBar HUD</w:t>
+      </w:r>
+    </w:p>
+    <w:p>
+      <w:pPr>
+        <w:rPr>
+          <w:lang w:val="de-CH"/>
+        </w:rPr>
+      </w:pPr>
+      <w:r>
+        <w:rPr>
+          <w:lang w:val="de-CH"/>
+        </w:rPr>
+        <w:t>Todo: implement Hitmarker with sound</w:t>
+      </w:r>
+    </w:p>
+    <w:p>
+      <w:pPr>
+        <w:rPr>
+          <w:lang w:val="de-CH"/>
+        </w:rPr>
+      </w:pPr>
+      <w:r>
+        <w:rPr>
+          <w:lang w:val="de-CH"/>
+        </w:rPr>
+        <w:t>Todo: implement Enemy Health Bar</w:t>
+      </w:r>
+    </w:p>
+    <w:p>
+      <w:pPr>
+        <w:rPr>
+          <w:lang w:val="de-CH"/>
+        </w:rPr>
+      </w:pPr>
+      <w:r>
+        <w:rPr>
+          <w:lang w:val="de-CH"/>
+        </w:rPr>
+        <w:t>Todo: implement Shotgun, Rifle, Missile Launcher</w:t>
+      </w:r>
+    </w:p>
+    <w:p>
+      <w:pPr>
+        <w:rPr>
+          <w:lang w:val="de-CH"/>
+        </w:rPr>
+      </w:pPr>
+      <w:r>
+        <w:rPr>
+          <w:lang w:val="de-CH"/>
+        </w:rPr>
+        <w:t>Todo: implement random weapon spawns on map</w:t>
+      </w:r>
+    </w:p>
+    <w:p>
+      <w:pPr>
+        <w:rPr>
+          <w:lang w:val="de-CH"/>
+        </w:rPr>
+      </w:pPr>
+      <w:r>
+        <w:rPr>
+          <w:lang w:val="de-CH"/>
+        </w:rPr>
+        <w:t>Todo: implement matchmaking and rounds</w:t>
+      </w:r>
+    </w:p>
+    <w:p>
+      <w:pPr>
+        <w:rPr>
+          <w:lang w:val="de-CH"/>
+        </w:rPr>
+      </w:pPr>
+      <w:r>
+        <w:rPr>
+          <w:lang w:val="de-CH"/>
+        </w:rPr>
+        <w:t>Todo: implement bush with nice simple design</w:t>
       </w:r>
       <w:bookmarkStart w:id="0" w:name="_GoBack"/>
       <w:bookmarkEnd w:id="0"/>
     </w:p>
     <w:p>
       <w:pPr>
-        <w:rPr>
-          <w:lang w:val="de-CH"/>
-        </w:rPr>
-      </w:pPr>
-    </w:p>
-    <w:p>
-      <w:pPr>
-        <w:pStyle w:val="Listenabsatz"/>
-        <w:rPr>
-          <w:lang w:val="de-CH"/>
-        </w:rPr>
-      </w:pPr>
-    </w:p>
-    <w:p>
-      <w:pPr>
         <w:pStyle w:val="Listenabsatz"/>
         <w:rPr>
           <w:lang w:val="de-CH"/>
@@ -1229,6 +1441,12 @@
         <w:rPr>
           <w:lang w:val="de-CH"/>
         </w:rPr>
+        <w:t xml:space="preserve">#1 Player: </w:t>
+      </w:r>
+      <w:r>
+        <w:rPr>
+          <w:lang w:val="de-CH"/>
+        </w:rPr>
         <w:t xml:space="preserve">outline a 2D image with fire particles: </w:t>
       </w:r>
       <w:r>
@@ -1405,18 +1623,6 @@
         </w:rPr>
         <w:t>https://www.youtube.com/watch?v=GLS5_V7kN-8</w:t>
       </w:r>
-    </w:p>
-    <w:p>
-      <w:pPr>
-        <w:pStyle w:val="Listenabsatz"/>
-        <w:numPr>
-          <w:ilvl w:val="0"/>
-          <w:numId w:val="1"/>
-        </w:numPr>
-        <w:rPr>
-          <w:lang w:val="de-CH"/>
-        </w:rPr>
-      </w:pPr>
       <w:r>
         <w:rPr>
           <w:lang w:val="de-CH"/>

</xml_diff>